<commit_message>
commit before major outline change - 1) add enough literature review to give the work more context 2) strictly separate own contribution from the literature review 3) 2 papers to be intact one after another
</commit_message>
<xml_diff>
--- a/Summary of PhD thesis.docx
+++ b/Summary of PhD thesis.docx
@@ -461,19 +461,17 @@
           <w:lang w:val="en-US"/>
         </w:rPr>
       </w:pPr>
-      <w:proofErr w:type="gramStart"/>
-      <w:r>
-        <w:rPr>
-          <w:lang w:val="en-US"/>
-        </w:rPr>
-        <w:t>A first</w:t>
-      </w:r>
-      <w:proofErr w:type="gramEnd"/>
-      <w:r>
-        <w:rPr>
-          <w:lang w:val="en-US"/>
-        </w:rPr>
-        <w:t xml:space="preserve"> publication</w:t>
+      <w:r>
+        <w:rPr>
+          <w:lang w:val="en-US"/>
+        </w:rPr>
+        <w:t>The</w:t>
+      </w:r>
+      <w:r>
+        <w:rPr>
+          <w:lang w:val="en-US"/>
+        </w:rPr>
+        <w:t xml:space="preserve"> first publication</w:t>
       </w:r>
       <w:r>
         <w:rPr>

</xml_diff>